<commit_message>
update report for lab3
</commit_message>
<xml_diff>
--- a/LABS/SR3/LR3-report.docx
+++ b/LABS/SR3/LR3-report.docx
@@ -4,13 +4,12 @@
   <w:body>
     <w:p>
       <w:pPr>
-        <w:spacing w:after="0"/>
+        <w:spacing w:after="0" w:line="300" w:lineRule="auto"/>
         <w:jc w:val="center"/>
         <w:rPr>
           <w:rFonts w:ascii="Segoe UI" w:hAnsi="Segoe UI" w:cs="Segoe UI"/>
           <w:b/>
           <w:sz w:val="28"/>
-          <w:lang w:val="en-US"/>
         </w:rPr>
       </w:pPr>
       <w:r>
@@ -26,14 +25,13 @@
           <w:rFonts w:ascii="Segoe UI" w:hAnsi="Segoe UI" w:cs="Segoe UI"/>
           <w:b/>
           <w:sz w:val="28"/>
-          <w:lang w:val="en-US"/>
         </w:rPr>
         <w:t>3</w:t>
       </w:r>
     </w:p>
     <w:p>
       <w:pPr>
-        <w:spacing w:after="0"/>
+        <w:spacing w:after="0" w:line="300" w:lineRule="auto"/>
         <w:jc w:val="center"/>
         <w:rPr>
           <w:rFonts w:ascii="Segoe UI" w:hAnsi="Segoe UI" w:cs="Segoe UI"/>
@@ -52,7 +50,7 @@
     </w:p>
     <w:p>
       <w:pPr>
-        <w:spacing w:after="0"/>
+        <w:spacing w:after="0" w:line="300" w:lineRule="auto"/>
         <w:rPr>
           <w:rFonts w:ascii="Segoe UI" w:hAnsi="Segoe UI" w:cs="Segoe UI"/>
           <w:sz w:val="28"/>
@@ -61,13 +59,12 @@
     </w:p>
     <w:p>
       <w:pPr>
-        <w:spacing w:after="0"/>
+        <w:spacing w:after="0" w:line="300" w:lineRule="auto"/>
         <w:rPr>
           <w:rFonts w:ascii="Segoe UI" w:hAnsi="Segoe UI" w:cs="Segoe UI"/>
           <w:b/>
           <w:color w:val="365F91" w:themeColor="accent1" w:themeShade="BF"/>
           <w:sz w:val="28"/>
-          <w:lang w:val="en-US"/>
         </w:rPr>
       </w:pPr>
       <w:r>
@@ -82,10 +79,11 @@
     </w:p>
     <w:p>
       <w:pPr>
-        <w:spacing w:after="0"/>
-        <w:rPr>
-          <w:rFonts w:ascii="Segoe UI" w:hAnsi="Segoe UI" w:cs="Segoe UI"/>
-          <w:sz w:val="28"/>
+        <w:spacing w:after="0" w:line="300" w:lineRule="auto"/>
+        <w:rPr>
+          <w:rFonts w:ascii="Segoe UI" w:hAnsi="Segoe UI" w:cs="Segoe UI"/>
+          <w:sz w:val="28"/>
+          <w:lang w:val="en-US"/>
         </w:rPr>
       </w:pPr>
       <w:r>
@@ -93,19 +91,33 @@
           <w:rFonts w:ascii="Segoe UI" w:hAnsi="Segoe UI" w:cs="Segoe UI"/>
           <w:sz w:val="28"/>
         </w:rPr>
-        <w:t>Время работы первоначальной программы</w:t>
-      </w:r>
+        <w:t>Необходимо собрать проект с исходным файлом nqueens.cpp и запустить собранный исполняемый файл. Оценить время работы программы и корректность ее работы. Зафиксируйте это в отчете.</w:t>
+      </w:r>
+    </w:p>
+    <w:p>
+      <w:pPr>
+        <w:spacing w:after="0" w:line="300" w:lineRule="auto"/>
+        <w:rPr>
+          <w:rFonts w:ascii="Segoe UI" w:hAnsi="Segoe UI" w:cs="Segoe UI"/>
+          <w:sz w:val="28"/>
+          <w:lang w:val="en-US"/>
+        </w:rPr>
+      </w:pPr>
     </w:p>
     <w:tbl>
       <w:tblPr>
         <w:tblStyle w:val="a5"/>
         <w:tblW w:w="0" w:type="auto"/>
+        <w:jc w:val="center"/>
         <w:tblLook w:val="04A0" w:firstRow="1" w:lastRow="0" w:firstColumn="1" w:lastColumn="0" w:noHBand="0" w:noVBand="1"/>
       </w:tblPr>
       <w:tblGrid>
         <w:gridCol w:w="5637"/>
       </w:tblGrid>
       <w:tr>
+        <w:trPr>
+          <w:jc w:val="center"/>
+        </w:trPr>
         <w:tc>
           <w:tcPr>
             <w:tcW w:w="5637" w:type="dxa"/>
@@ -116,6 +128,7 @@
                 <w:rFonts w:ascii="Segoe UI" w:hAnsi="Segoe UI" w:cs="Segoe UI"/>
                 <w:color w:val="404040" w:themeColor="text1" w:themeTint="BF"/>
                 <w:sz w:val="28"/>
+                <w:lang w:val="en-US"/>
               </w:rPr>
             </w:pPr>
             <w:r>
@@ -133,7 +146,58 @@
                 <w:color w:val="404040" w:themeColor="text1" w:themeTint="BF"/>
                 <w:sz w:val="28"/>
               </w:rPr>
-              <w:t>запуск программы без оптимизации</w:t>
+              <w:t>запуск</w:t>
+            </w:r>
+            <w:r>
+              <w:rPr>
+                <w:rFonts w:ascii="Segoe UI" w:hAnsi="Segoe UI" w:cs="Segoe UI"/>
+                <w:color w:val="404040" w:themeColor="text1" w:themeTint="BF"/>
+                <w:sz w:val="28"/>
+                <w:lang w:val="en-US"/>
+              </w:rPr>
+              <w:t xml:space="preserve"> </w:t>
+            </w:r>
+            <w:r>
+              <w:rPr>
+                <w:rFonts w:ascii="Segoe UI" w:hAnsi="Segoe UI" w:cs="Segoe UI"/>
+                <w:color w:val="404040" w:themeColor="text1" w:themeTint="BF"/>
+                <w:sz w:val="28"/>
+              </w:rPr>
+              <w:t>программы</w:t>
+            </w:r>
+            <w:r>
+              <w:rPr>
+                <w:rFonts w:ascii="Segoe UI" w:hAnsi="Segoe UI" w:cs="Segoe UI"/>
+                <w:color w:val="404040" w:themeColor="text1" w:themeTint="BF"/>
+                <w:sz w:val="28"/>
+                <w:lang w:val="en-US"/>
+              </w:rPr>
+              <w:t xml:space="preserve"> </w:t>
+            </w:r>
+            <w:r>
+              <w:rPr>
+                <w:rFonts w:ascii="Segoe UI" w:hAnsi="Segoe UI" w:cs="Segoe UI"/>
+                <w:color w:val="404040" w:themeColor="text1" w:themeTint="BF"/>
+                <w:sz w:val="28"/>
+              </w:rPr>
+              <w:t>без</w:t>
+            </w:r>
+            <w:r>
+              <w:rPr>
+                <w:rFonts w:ascii="Segoe UI" w:hAnsi="Segoe UI" w:cs="Segoe UI"/>
+                <w:color w:val="404040" w:themeColor="text1" w:themeTint="BF"/>
+                <w:sz w:val="28"/>
+                <w:lang w:val="en-US"/>
+              </w:rPr>
+              <w:t xml:space="preserve"> </w:t>
+            </w:r>
+            <w:r>
+              <w:rPr>
+                <w:rFonts w:ascii="Segoe UI" w:hAnsi="Segoe UI" w:cs="Segoe UI"/>
+                <w:color w:val="404040" w:themeColor="text1" w:themeTint="BF"/>
+                <w:sz w:val="28"/>
+              </w:rPr>
+              <w:t>оптимизации</w:t>
             </w:r>
           </w:p>
           <w:p>
@@ -141,6 +205,7 @@
               <w:rPr>
                 <w:rFonts w:ascii="Segoe UI" w:hAnsi="Segoe UI" w:cs="Segoe UI"/>
                 <w:sz w:val="28"/>
+                <w:lang w:val="en-US"/>
               </w:rPr>
             </w:pPr>
           </w:p>
@@ -486,30 +551,27 @@
             </w:r>
           </w:p>
         </w:tc>
-        <w:bookmarkStart w:id="0" w:name="_GoBack"/>
-        <w:bookmarkEnd w:id="0"/>
       </w:tr>
     </w:tbl>
     <w:p>
       <w:pPr>
-        <w:spacing w:after="0"/>
+        <w:spacing w:after="0" w:line="300" w:lineRule="auto"/>
         <w:rPr>
           <w:rFonts w:ascii="Segoe UI" w:hAnsi="Segoe UI" w:cs="Segoe UI"/>
           <w:b/>
           <w:color w:val="365F91" w:themeColor="accent1" w:themeShade="BF"/>
           <w:sz w:val="28"/>
+          <w:lang w:val="en-US"/>
         </w:rPr>
       </w:pPr>
     </w:p>
     <w:p>
       <w:pPr>
-        <w:spacing w:after="0"/>
         <w:rPr>
           <w:rFonts w:ascii="Segoe UI" w:hAnsi="Segoe UI" w:cs="Segoe UI"/>
           <w:b/>
           <w:color w:val="365F91" w:themeColor="accent1" w:themeShade="BF"/>
           <w:sz w:val="28"/>
-          <w:lang w:val="en-US"/>
         </w:rPr>
       </w:pPr>
       <w:r>
@@ -519,26 +581,291 @@
           <w:color w:val="365F91" w:themeColor="accent1" w:themeShade="BF"/>
           <w:sz w:val="28"/>
         </w:rPr>
-        <w:t>Задание 2</w:t>
-      </w:r>
-      <w:r>
-        <w:rPr>
-          <w:rFonts w:ascii="Segoe UI" w:hAnsi="Segoe UI" w:cs="Segoe UI"/>
-          <w:b/>
-          <w:color w:val="365F91" w:themeColor="accent1" w:themeShade="BF"/>
-          <w:sz w:val="28"/>
-        </w:rPr>
-        <w:t>.</w:t>
+        <w:br w:type="page"/>
       </w:r>
     </w:p>
     <w:p>
       <w:pPr>
-        <w:spacing w:after="0"/>
         <w:rPr>
           <w:rFonts w:ascii="Segoe UI" w:hAnsi="Segoe UI" w:cs="Segoe UI"/>
           <w:b/>
           <w:color w:val="365F91" w:themeColor="accent1" w:themeShade="BF"/>
           <w:sz w:val="28"/>
+        </w:rPr>
+      </w:pPr>
+      <w:r>
+        <w:rPr>
+          <w:rFonts w:ascii="Segoe UI" w:hAnsi="Segoe UI" w:cs="Segoe UI"/>
+          <w:b/>
+          <w:color w:val="365F91" w:themeColor="accent1" w:themeShade="BF"/>
+          <w:sz w:val="28"/>
+        </w:rPr>
+        <w:lastRenderedPageBreak/>
+        <w:t>Задание 2</w:t>
+      </w:r>
+      <w:r>
+        <w:rPr>
+          <w:rFonts w:ascii="Segoe UI" w:hAnsi="Segoe UI" w:cs="Segoe UI"/>
+          <w:b/>
+          <w:color w:val="365F91" w:themeColor="accent1" w:themeShade="BF"/>
+          <w:sz w:val="28"/>
+        </w:rPr>
+        <w:t>.</w:t>
+      </w:r>
+    </w:p>
+    <w:p>
+      <w:pPr>
+        <w:spacing w:after="0" w:line="300" w:lineRule="auto"/>
+        <w:rPr>
+          <w:rFonts w:ascii="Segoe UI" w:hAnsi="Segoe UI" w:cs="Segoe UI"/>
+          <w:sz w:val="28"/>
+        </w:rPr>
+      </w:pPr>
+      <w:r>
+        <w:rPr>
+          <w:rFonts w:ascii="Segoe UI" w:hAnsi="Segoe UI" w:cs="Segoe UI"/>
+          <w:sz w:val="28"/>
+        </w:rPr>
+        <w:t xml:space="preserve">С помощью инструментария </w:t>
+      </w:r>
+      <w:proofErr w:type="spellStart"/>
+      <w:r>
+        <w:rPr>
+          <w:rFonts w:ascii="Segoe UI" w:hAnsi="Segoe UI" w:cs="Segoe UI"/>
+          <w:sz w:val="28"/>
+        </w:rPr>
+        <w:t>Advisor</w:t>
+      </w:r>
+      <w:proofErr w:type="spellEnd"/>
+      <w:r>
+        <w:rPr>
+          <w:rFonts w:ascii="Segoe UI" w:hAnsi="Segoe UI" w:cs="Segoe UI"/>
+          <w:sz w:val="28"/>
+        </w:rPr>
+        <w:t xml:space="preserve"> необходимо получить метрики исполнения программы в последовательном режиме: </w:t>
+      </w:r>
+      <w:proofErr w:type="spellStart"/>
+      <w:r>
+        <w:rPr>
+          <w:rFonts w:ascii="Segoe UI" w:hAnsi="Segoe UI" w:cs="Segoe UI"/>
+          <w:b/>
+          <w:color w:val="00B050"/>
+          <w:sz w:val="28"/>
+        </w:rPr>
+        <w:t>GFLOPs</w:t>
+      </w:r>
+      <w:proofErr w:type="spellEnd"/>
+      <w:r>
+        <w:rPr>
+          <w:rFonts w:ascii="Segoe UI" w:hAnsi="Segoe UI" w:cs="Segoe UI"/>
+          <w:b/>
+          <w:color w:val="00B050"/>
+          <w:sz w:val="28"/>
+        </w:rPr>
+        <w:t>, количество используемых потоков, тип векторных команд</w:t>
+      </w:r>
+      <w:r>
+        <w:rPr>
+          <w:rFonts w:ascii="Segoe UI" w:hAnsi="Segoe UI" w:cs="Segoe UI"/>
+          <w:sz w:val="28"/>
+        </w:rPr>
+        <w:t xml:space="preserve">, построить </w:t>
+      </w:r>
+      <w:proofErr w:type="spellStart"/>
+      <w:r>
+        <w:rPr>
+          <w:rFonts w:ascii="Segoe UI" w:hAnsi="Segoe UI" w:cs="Segoe UI"/>
+          <w:sz w:val="28"/>
+        </w:rPr>
+        <w:t>roofline</w:t>
+      </w:r>
+      <w:proofErr w:type="spellEnd"/>
+      <w:r>
+        <w:rPr>
+          <w:rFonts w:ascii="Segoe UI" w:hAnsi="Segoe UI" w:cs="Segoe UI"/>
+          <w:sz w:val="28"/>
+        </w:rPr>
+        <w:t xml:space="preserve">, сохранить </w:t>
+      </w:r>
+      <w:proofErr w:type="spellStart"/>
+      <w:r>
+        <w:rPr>
+          <w:rFonts w:ascii="Segoe UI" w:hAnsi="Segoe UI" w:cs="Segoe UI"/>
+          <w:sz w:val="28"/>
+        </w:rPr>
+        <w:t>snapshot</w:t>
+      </w:r>
+      <w:proofErr w:type="spellEnd"/>
+      <w:r>
+        <w:rPr>
+          <w:rFonts w:ascii="Segoe UI" w:hAnsi="Segoe UI" w:cs="Segoe UI"/>
+          <w:sz w:val="28"/>
+        </w:rPr>
+        <w:t>.</w:t>
+      </w:r>
+    </w:p>
+    <w:p>
+      <w:pPr>
+        <w:spacing w:after="0" w:line="300" w:lineRule="auto"/>
+        <w:jc w:val="center"/>
+        <w:rPr>
+          <w:rFonts w:ascii="Segoe UI" w:hAnsi="Segoe UI" w:cs="Segoe UI"/>
+          <w:sz w:val="28"/>
+          <w:lang w:val="en-US"/>
+        </w:rPr>
+      </w:pPr>
+      <w:r>
+        <w:rPr>
+          <w:rFonts w:ascii="Segoe UI" w:hAnsi="Segoe UI" w:cs="Segoe UI"/>
+          <w:sz w:val="28"/>
+          <w:lang w:val="en-US"/>
+        </w:rPr>
+        <w:drawing>
+          <wp:inline distT="0" distB="0" distL="0" distR="0" wp14:anchorId="501AF82D" wp14:editId="37167D9C">
+            <wp:extent cx="7407645" cy="3438144"/>
+            <wp:effectExtent l="0" t="0" r="3175" b="0"/>
+            <wp:docPr id="1" name="Рисунок 1"/>
+            <wp:cNvGraphicFramePr>
+              <a:graphicFrameLocks xmlns:a="http://schemas.openxmlformats.org/drawingml/2006/main" noChangeAspect="1"/>
+            </wp:cNvGraphicFramePr>
+            <a:graphic xmlns:a="http://schemas.openxmlformats.org/drawingml/2006/main">
+              <a:graphicData uri="http://schemas.openxmlformats.org/drawingml/2006/picture">
+                <pic:pic xmlns:pic="http://schemas.openxmlformats.org/drawingml/2006/picture">
+                  <pic:nvPicPr>
+                    <pic:cNvPr id="0" name=""/>
+                    <pic:cNvPicPr/>
+                  </pic:nvPicPr>
+                  <pic:blipFill>
+                    <a:blip r:embed="rId5"/>
+                    <a:stretch>
+                      <a:fillRect/>
+                    </a:stretch>
+                  </pic:blipFill>
+                  <pic:spPr>
+                    <a:xfrm>
+                      <a:off x="0" y="0"/>
+                      <a:ext cx="7413866" cy="3441032"/>
+                    </a:xfrm>
+                    <a:prstGeom prst="rect">
+                      <a:avLst/>
+                    </a:prstGeom>
+                  </pic:spPr>
+                </pic:pic>
+              </a:graphicData>
+            </a:graphic>
+          </wp:inline>
+        </w:drawing>
+      </w:r>
+    </w:p>
+    <w:p>
+      <w:pPr>
+        <w:spacing w:after="0" w:line="300" w:lineRule="auto"/>
+        <w:jc w:val="center"/>
+        <w:rPr>
+          <w:rFonts w:ascii="Segoe UI" w:hAnsi="Segoe UI" w:cs="Segoe UI"/>
+          <w:sz w:val="28"/>
+          <w:lang w:val="en-US"/>
+        </w:rPr>
+      </w:pPr>
+      <w:r>
+        <w:rPr>
+          <w:rFonts w:ascii="Segoe UI" w:hAnsi="Segoe UI" w:cs="Segoe UI"/>
+          <w:sz w:val="28"/>
+          <w:lang w:val="en-US"/>
+        </w:rPr>
+        <w:drawing>
+          <wp:inline distT="0" distB="0" distL="0" distR="0" wp14:anchorId="201ABA81" wp14:editId="6587E49E">
+            <wp:extent cx="7365825" cy="1762963"/>
+            <wp:effectExtent l="0" t="0" r="6985" b="8890"/>
+            <wp:docPr id="2" name="Рисунок 2"/>
+            <wp:cNvGraphicFramePr>
+              <a:graphicFrameLocks xmlns:a="http://schemas.openxmlformats.org/drawingml/2006/main" noChangeAspect="1"/>
+            </wp:cNvGraphicFramePr>
+            <a:graphic xmlns:a="http://schemas.openxmlformats.org/drawingml/2006/main">
+              <a:graphicData uri="http://schemas.openxmlformats.org/drawingml/2006/picture">
+                <pic:pic xmlns:pic="http://schemas.openxmlformats.org/drawingml/2006/picture">
+                  <pic:nvPicPr>
+                    <pic:cNvPr id="0" name=""/>
+                    <pic:cNvPicPr/>
+                  </pic:nvPicPr>
+                  <pic:blipFill>
+                    <a:blip r:embed="rId6"/>
+                    <a:stretch>
+                      <a:fillRect/>
+                    </a:stretch>
+                  </pic:blipFill>
+                  <pic:spPr>
+                    <a:xfrm>
+                      <a:off x="0" y="0"/>
+                      <a:ext cx="7376896" cy="1765613"/>
+                    </a:xfrm>
+                    <a:prstGeom prst="rect">
+                      <a:avLst/>
+                    </a:prstGeom>
+                  </pic:spPr>
+                </pic:pic>
+              </a:graphicData>
+            </a:graphic>
+          </wp:inline>
+        </w:drawing>
+      </w:r>
+    </w:p>
+    <w:p>
+      <w:pPr>
+        <w:rPr>
+          <w:rFonts w:ascii="Segoe UI" w:hAnsi="Segoe UI" w:cs="Segoe UI"/>
+          <w:b/>
+          <w:color w:val="365F91" w:themeColor="accent1" w:themeShade="BF"/>
+          <w:sz w:val="28"/>
+        </w:rPr>
+      </w:pPr>
+      <w:r>
+        <w:rPr>
+          <w:rFonts w:ascii="Segoe UI" w:hAnsi="Segoe UI" w:cs="Segoe UI"/>
+          <w:b/>
+          <w:color w:val="365F91" w:themeColor="accent1" w:themeShade="BF"/>
+          <w:sz w:val="28"/>
+        </w:rPr>
+        <w:lastRenderedPageBreak/>
+        <w:t xml:space="preserve">Задание </w:t>
+      </w:r>
+      <w:r>
+        <w:rPr>
+          <w:rFonts w:ascii="Segoe UI" w:hAnsi="Segoe UI" w:cs="Segoe UI"/>
+          <w:b/>
+          <w:color w:val="365F91" w:themeColor="accent1" w:themeShade="BF"/>
+          <w:sz w:val="28"/>
+          <w:lang w:val="en-US"/>
+        </w:rPr>
+        <w:t>3</w:t>
+      </w:r>
+      <w:r>
+        <w:rPr>
+          <w:rFonts w:ascii="Segoe UI" w:hAnsi="Segoe UI" w:cs="Segoe UI"/>
+          <w:b/>
+          <w:color w:val="365F91" w:themeColor="accent1" w:themeShade="BF"/>
+          <w:sz w:val="28"/>
+        </w:rPr>
+        <w:t>.</w:t>
+      </w:r>
+      <w:bookmarkStart w:id="0" w:name="_GoBack"/>
+      <w:bookmarkEnd w:id="0"/>
+    </w:p>
+    <w:p>
+      <w:pPr>
+        <w:rPr>
+          <w:rFonts w:ascii="Segoe UI" w:hAnsi="Segoe UI" w:cs="Segoe UI"/>
+          <w:sz w:val="28"/>
+          <w:lang w:val="en-US"/>
+        </w:rPr>
+      </w:pPr>
+    </w:p>
+    <w:p>
+      <w:pPr>
+        <w:rPr>
+          <w:rFonts w:ascii="Segoe UI" w:hAnsi="Segoe UI" w:cs="Segoe UI"/>
+          <w:sz w:val="28"/>
+          <w:lang w:val="en-US"/>
         </w:rPr>
       </w:pPr>
     </w:p>
@@ -711,7 +1038,7 @@
   <w:style w:type="paragraph" w:default="1" w:styleId="a">
     <w:name w:val="Normal"/>
     <w:qFormat/>
-    <w:rsid w:val="00A8377B"/>
+    <w:rsid w:val="002703BD"/>
   </w:style>
   <w:style w:type="character" w:default="1" w:styleId="a0">
     <w:name w:val="Default Paragraph Font"/>
@@ -961,7 +1288,7 @@
   <w:style w:type="paragraph" w:default="1" w:styleId="a">
     <w:name w:val="Normal"/>
     <w:qFormat/>
-    <w:rsid w:val="00A8377B"/>
+    <w:rsid w:val="002703BD"/>
   </w:style>
   <w:style w:type="character" w:default="1" w:styleId="a0">
     <w:name w:val="Default Paragraph Font"/>

</xml_diff>

<commit_message>
lab3 updated: remove vector version, changes on report
</commit_message>
<xml_diff>
--- a/LABS/SR3/LR3-report.docx
+++ b/LABS/SR3/LR3-report.docx
@@ -83,7 +83,6 @@
         <w:rPr>
           <w:rFonts w:ascii="Segoe UI" w:hAnsi="Segoe UI" w:cs="Segoe UI"/>
           <w:sz w:val="28"/>
-          <w:lang w:val="en-US"/>
         </w:rPr>
       </w:pPr>
       <w:r>
@@ -100,7 +99,6 @@
         <w:rPr>
           <w:rFonts w:ascii="Segoe UI" w:hAnsi="Segoe UI" w:cs="Segoe UI"/>
           <w:sz w:val="28"/>
-          <w:lang w:val="en-US"/>
         </w:rPr>
       </w:pPr>
     </w:p>
@@ -717,8 +715,9 @@
       <w:r>
         <w:rPr>
           <w:rFonts w:ascii="Segoe UI" w:hAnsi="Segoe UI" w:cs="Segoe UI"/>
-          <w:sz w:val="28"/>
-          <w:lang w:val="en-US"/>
+          <w:noProof/>
+          <w:sz w:val="28"/>
+          <w:lang w:eastAsia="ru-RU"/>
         </w:rPr>
         <w:drawing>
           <wp:inline distT="0" distB="0" distL="0" distR="0" wp14:anchorId="501AF82D" wp14:editId="37167D9C">
@@ -759,25 +758,64 @@
     </w:p>
     <w:p>
       <w:pPr>
-        <w:spacing w:after="0" w:line="300" w:lineRule="auto"/>
-        <w:jc w:val="center"/>
-        <w:rPr>
-          <w:rFonts w:ascii="Segoe UI" w:hAnsi="Segoe UI" w:cs="Segoe UI"/>
-          <w:sz w:val="28"/>
-          <w:lang w:val="en-US"/>
-        </w:rPr>
-      </w:pPr>
-      <w:r>
-        <w:rPr>
-          <w:rFonts w:ascii="Segoe UI" w:hAnsi="Segoe UI" w:cs="Segoe UI"/>
-          <w:sz w:val="28"/>
-          <w:lang w:val="en-US"/>
+        <w:rPr>
+          <w:rFonts w:ascii="Segoe UI" w:hAnsi="Segoe UI" w:cs="Segoe UI"/>
+          <w:noProof/>
+          <w:sz w:val="28"/>
+          <w:lang w:val="en-US" w:eastAsia="ru-RU"/>
+        </w:rPr>
+      </w:pPr>
+      <w:r>
+        <w:rPr>
+          <w:rFonts w:ascii="Segoe UI" w:hAnsi="Segoe UI" w:cs="Segoe UI"/>
+          <w:noProof/>
+          <w:sz w:val="28"/>
+          <w:lang w:eastAsia="ru-RU"/>
+        </w:rPr>
+        <w:br w:type="page"/>
+      </w:r>
+    </w:p>
+    <w:p>
+      <w:pPr>
+        <w:rPr>
+          <w:rFonts w:ascii="Segoe UI" w:hAnsi="Segoe UI" w:cs="Segoe UI"/>
+          <w:noProof/>
+          <w:sz w:val="28"/>
+          <w:lang w:val="en-US" w:eastAsia="ru-RU"/>
+        </w:rPr>
+      </w:pPr>
+      <w:r>
+        <w:rPr>
+          <w:rFonts w:ascii="Segoe UI" w:hAnsi="Segoe UI" w:cs="Segoe UI"/>
+          <w:noProof/>
+          <w:sz w:val="28"/>
+          <w:lang w:val="en-US" w:eastAsia="ru-RU"/>
+        </w:rPr>
+        <w:lastRenderedPageBreak/>
+        <w:t>Hotspot #1</w:t>
+      </w:r>
+    </w:p>
+    <w:p>
+      <w:pPr>
+        <w:rPr>
+          <w:rFonts w:ascii="Segoe UI" w:hAnsi="Segoe UI" w:cs="Segoe UI"/>
+          <w:noProof/>
+          <w:sz w:val="28"/>
+          <w:lang w:val="en-US" w:eastAsia="ru-RU"/>
+        </w:rPr>
+      </w:pPr>
+      <w:r>
+        <w:rPr>
+          <w:rFonts w:ascii="Segoe UI" w:hAnsi="Segoe UI" w:cs="Segoe UI"/>
+          <w:noProof/>
+          <w:sz w:val="28"/>
+          <w:lang w:val="en-US" w:eastAsia="ru-RU"/>
         </w:rPr>
         <w:drawing>
-          <wp:inline distT="0" distB="0" distL="0" distR="0" wp14:anchorId="201ABA81" wp14:editId="6587E49E">
-            <wp:extent cx="7365825" cy="1762963"/>
-            <wp:effectExtent l="0" t="0" r="6985" b="8890"/>
-            <wp:docPr id="2" name="Рисунок 2"/>
+          <wp:inline distT="0" distB="0" distL="0" distR="0" wp14:anchorId="65152ECD" wp14:editId="25DDE39B">
+            <wp:extent cx="9992563" cy="5831144"/>
+            <wp:effectExtent l="0" t="0" r="0" b="0"/>
+            <wp:docPr id="3" name="Рисунок 3"/>
             <wp:cNvGraphicFramePr>
               <a:graphicFrameLocks xmlns:a="http://schemas.openxmlformats.org/drawingml/2006/main" noChangeAspect="1"/>
             </wp:cNvGraphicFramePr>
@@ -797,7 +835,7 @@
                   <pic:spPr>
                     <a:xfrm>
                       <a:off x="0" y="0"/>
-                      <a:ext cx="7376896" cy="1765613"/>
+                      <a:ext cx="9993265" cy="5831553"/>
                     </a:xfrm>
                     <a:prstGeom prst="rect">
                       <a:avLst/>
@@ -814,6 +852,181 @@
       <w:pPr>
         <w:rPr>
           <w:rFonts w:ascii="Segoe UI" w:hAnsi="Segoe UI" w:cs="Segoe UI"/>
+          <w:noProof/>
+          <w:sz w:val="28"/>
+          <w:lang w:val="en-US" w:eastAsia="ru-RU"/>
+        </w:rPr>
+      </w:pPr>
+    </w:p>
+    <w:p>
+      <w:pPr>
+        <w:rPr>
+          <w:rFonts w:ascii="Segoe UI" w:hAnsi="Segoe UI" w:cs="Segoe UI"/>
+          <w:noProof/>
+          <w:sz w:val="28"/>
+          <w:lang w:val="en-US" w:eastAsia="ru-RU"/>
+        </w:rPr>
+      </w:pPr>
+      <w:r>
+        <w:rPr>
+          <w:rFonts w:ascii="Segoe UI" w:hAnsi="Segoe UI" w:cs="Segoe UI"/>
+          <w:noProof/>
+          <w:sz w:val="28"/>
+          <w:lang w:val="en-US" w:eastAsia="ru-RU"/>
+        </w:rPr>
+        <w:lastRenderedPageBreak/>
+        <w:t>Hotspot #2</w:t>
+      </w:r>
+    </w:p>
+    <w:p>
+      <w:pPr>
+        <w:rPr>
+          <w:rFonts w:ascii="Segoe UI" w:hAnsi="Segoe UI" w:cs="Segoe UI"/>
+          <w:noProof/>
+          <w:sz w:val="28"/>
+          <w:lang w:val="en-US" w:eastAsia="ru-RU"/>
+        </w:rPr>
+      </w:pPr>
+      <w:r>
+        <w:rPr>
+          <w:rFonts w:ascii="Segoe UI" w:hAnsi="Segoe UI" w:cs="Segoe UI"/>
+          <w:noProof/>
+          <w:sz w:val="28"/>
+          <w:lang w:val="en-US" w:eastAsia="ru-RU"/>
+        </w:rPr>
+        <w:drawing>
+          <wp:inline distT="0" distB="0" distL="0" distR="0" wp14:anchorId="3000B498" wp14:editId="4CAE9FAD">
+            <wp:extent cx="9948672" cy="5967766"/>
+            <wp:effectExtent l="0" t="0" r="0" b="0"/>
+            <wp:docPr id="4" name="Рисунок 4"/>
+            <wp:cNvGraphicFramePr>
+              <a:graphicFrameLocks xmlns:a="http://schemas.openxmlformats.org/drawingml/2006/main" noChangeAspect="1"/>
+            </wp:cNvGraphicFramePr>
+            <a:graphic xmlns:a="http://schemas.openxmlformats.org/drawingml/2006/main">
+              <a:graphicData uri="http://schemas.openxmlformats.org/drawingml/2006/picture">
+                <pic:pic xmlns:pic="http://schemas.openxmlformats.org/drawingml/2006/picture">
+                  <pic:nvPicPr>
+                    <pic:cNvPr id="0" name=""/>
+                    <pic:cNvPicPr/>
+                  </pic:nvPicPr>
+                  <pic:blipFill>
+                    <a:blip r:embed="rId7"/>
+                    <a:stretch>
+                      <a:fillRect/>
+                    </a:stretch>
+                  </pic:blipFill>
+                  <pic:spPr>
+                    <a:xfrm>
+                      <a:off x="0" y="0"/>
+                      <a:ext cx="9958815" cy="5973851"/>
+                    </a:xfrm>
+                    <a:prstGeom prst="rect">
+                      <a:avLst/>
+                    </a:prstGeom>
+                  </pic:spPr>
+                </pic:pic>
+              </a:graphicData>
+            </a:graphic>
+          </wp:inline>
+        </w:drawing>
+      </w:r>
+    </w:p>
+    <w:p>
+      <w:pPr>
+        <w:rPr>
+          <w:rFonts w:ascii="Segoe UI" w:hAnsi="Segoe UI" w:cs="Segoe UI"/>
+          <w:noProof/>
+          <w:sz w:val="28"/>
+          <w:lang w:val="en-US" w:eastAsia="ru-RU"/>
+        </w:rPr>
+      </w:pPr>
+      <w:r>
+        <w:rPr>
+          <w:rFonts w:ascii="Segoe UI" w:hAnsi="Segoe UI" w:cs="Segoe UI"/>
+          <w:noProof/>
+          <w:sz w:val="28"/>
+          <w:lang w:val="en-US" w:eastAsia="ru-RU"/>
+        </w:rPr>
+        <w:br w:type="page"/>
+      </w:r>
+    </w:p>
+    <w:p>
+      <w:pPr>
+        <w:rPr>
+          <w:rFonts w:ascii="Segoe UI" w:hAnsi="Segoe UI" w:cs="Segoe UI"/>
+          <w:noProof/>
+          <w:sz w:val="28"/>
+          <w:lang w:val="en-US" w:eastAsia="ru-RU"/>
+        </w:rPr>
+      </w:pPr>
+      <w:r>
+        <w:rPr>
+          <w:rFonts w:ascii="Segoe UI" w:hAnsi="Segoe UI" w:cs="Segoe UI"/>
+          <w:noProof/>
+          <w:sz w:val="28"/>
+          <w:lang w:val="en-US" w:eastAsia="ru-RU"/>
+        </w:rPr>
+        <w:lastRenderedPageBreak/>
+        <w:t>Hotspot #3</w:t>
+      </w:r>
+    </w:p>
+    <w:p>
+      <w:pPr>
+        <w:rPr>
+          <w:rFonts w:ascii="Segoe UI" w:hAnsi="Segoe UI" w:cs="Segoe UI"/>
+          <w:noProof/>
+          <w:sz w:val="28"/>
+          <w:lang w:val="en-US" w:eastAsia="ru-RU"/>
+        </w:rPr>
+      </w:pPr>
+      <w:r>
+        <w:rPr>
+          <w:rFonts w:ascii="Segoe UI" w:hAnsi="Segoe UI" w:cs="Segoe UI"/>
+          <w:noProof/>
+          <w:sz w:val="28"/>
+          <w:lang w:val="en-US" w:eastAsia="ru-RU"/>
+        </w:rPr>
+        <w:drawing>
+          <wp:inline distT="0" distB="0" distL="0" distR="0" wp14:anchorId="65751BD5" wp14:editId="6E11242B">
+            <wp:extent cx="9963302" cy="5942607"/>
+            <wp:effectExtent l="0" t="0" r="0" b="1270"/>
+            <wp:docPr id="5" name="Рисунок 5"/>
+            <wp:cNvGraphicFramePr>
+              <a:graphicFrameLocks xmlns:a="http://schemas.openxmlformats.org/drawingml/2006/main" noChangeAspect="1"/>
+            </wp:cNvGraphicFramePr>
+            <a:graphic xmlns:a="http://schemas.openxmlformats.org/drawingml/2006/main">
+              <a:graphicData uri="http://schemas.openxmlformats.org/drawingml/2006/picture">
+                <pic:pic xmlns:pic="http://schemas.openxmlformats.org/drawingml/2006/picture">
+                  <pic:nvPicPr>
+                    <pic:cNvPr id="0" name=""/>
+                    <pic:cNvPicPr/>
+                  </pic:nvPicPr>
+                  <pic:blipFill>
+                    <a:blip r:embed="rId8"/>
+                    <a:stretch>
+                      <a:fillRect/>
+                    </a:stretch>
+                  </pic:blipFill>
+                  <pic:spPr>
+                    <a:xfrm>
+                      <a:off x="0" y="0"/>
+                      <a:ext cx="9964002" cy="5943024"/>
+                    </a:xfrm>
+                    <a:prstGeom prst="rect">
+                      <a:avLst/>
+                    </a:prstGeom>
+                  </pic:spPr>
+                </pic:pic>
+              </a:graphicData>
+            </a:graphic>
+          </wp:inline>
+        </w:drawing>
+      </w:r>
+    </w:p>
+    <w:p>
+      <w:pPr>
+        <w:rPr>
+          <w:rFonts w:ascii="Segoe UI" w:hAnsi="Segoe UI" w:cs="Segoe UI"/>
           <w:b/>
           <w:color w:val="365F91" w:themeColor="accent1" w:themeShade="BF"/>
           <w:sz w:val="28"/>
@@ -826,6 +1039,25 @@
           <w:color w:val="365F91" w:themeColor="accent1" w:themeShade="BF"/>
           <w:sz w:val="28"/>
         </w:rPr>
+        <w:br w:type="page"/>
+      </w:r>
+    </w:p>
+    <w:p>
+      <w:pPr>
+        <w:rPr>
+          <w:rFonts w:ascii="Segoe UI" w:hAnsi="Segoe UI" w:cs="Segoe UI"/>
+          <w:b/>
+          <w:color w:val="365F91" w:themeColor="accent1" w:themeShade="BF"/>
+          <w:sz w:val="28"/>
+        </w:rPr>
+      </w:pPr>
+      <w:r>
+        <w:rPr>
+          <w:rFonts w:ascii="Segoe UI" w:hAnsi="Segoe UI" w:cs="Segoe UI"/>
+          <w:b/>
+          <w:color w:val="365F91" w:themeColor="accent1" w:themeShade="BF"/>
+          <w:sz w:val="28"/>
+        </w:rPr>
         <w:lastRenderedPageBreak/>
         <w:t xml:space="preserve">Задание </w:t>
       </w:r>
@@ -835,7 +1067,6 @@
           <w:b/>
           <w:color w:val="365F91" w:themeColor="accent1" w:themeShade="BF"/>
           <w:sz w:val="28"/>
-          <w:lang w:val="en-US"/>
         </w:rPr>
         <w:t>3</w:t>
       </w:r>
@@ -848,8 +1079,163 @@
         </w:rPr>
         <w:t>.</w:t>
       </w:r>
+    </w:p>
+    <w:p>
+      <w:pPr>
+        <w:rPr>
+          <w:rFonts w:ascii="Segoe UI" w:hAnsi="Segoe UI" w:cs="Segoe UI"/>
+          <w:sz w:val="28"/>
+          <w:lang w:val="en-US"/>
+        </w:rPr>
+      </w:pPr>
+      <w:r>
+        <w:rPr>
+          <w:rFonts w:ascii="Segoe UI" w:hAnsi="Segoe UI" w:cs="Segoe UI"/>
+          <w:sz w:val="28"/>
+        </w:rPr>
+        <w:t xml:space="preserve">Максимально ускорить выполнение программы, убедиться в корректности ее работы, построить совместные </w:t>
+      </w:r>
+      <w:proofErr w:type="spellStart"/>
+      <w:r>
+        <w:rPr>
+          <w:rFonts w:ascii="Segoe UI" w:hAnsi="Segoe UI" w:cs="Segoe UI"/>
+          <w:sz w:val="28"/>
+        </w:rPr>
+        <w:t>roofline</w:t>
+      </w:r>
+      <w:proofErr w:type="spellEnd"/>
+      <w:r>
+        <w:rPr>
+          <w:rFonts w:ascii="Segoe UI" w:hAnsi="Segoe UI" w:cs="Segoe UI"/>
+          <w:sz w:val="28"/>
+        </w:rPr>
+        <w:t xml:space="preserve"> для разных решений, </w:t>
+      </w:r>
+      <w:proofErr w:type="gramStart"/>
+      <w:r>
+        <w:rPr>
+          <w:rFonts w:ascii="Segoe UI" w:hAnsi="Segoe UI" w:cs="Segoe UI"/>
+          <w:sz w:val="28"/>
+        </w:rPr>
+        <w:t>оценить</w:t>
+      </w:r>
+      <w:proofErr w:type="gramEnd"/>
+      <w:r>
+        <w:rPr>
+          <w:rFonts w:ascii="Segoe UI" w:hAnsi="Segoe UI" w:cs="Segoe UI"/>
+          <w:sz w:val="28"/>
+        </w:rPr>
+        <w:t xml:space="preserve"> во сколько произошло ускорение. Для успешной сдачи ЛР необходимо добиться хотя бы 2-х кратного ускорения выполнения программы.</w:t>
+      </w:r>
+    </w:p>
+    <w:p>
+      <w:pPr>
+        <w:rPr>
+          <w:rFonts w:ascii="Segoe UI" w:hAnsi="Segoe UI" w:cs="Segoe UI"/>
+          <w:sz w:val="28"/>
+        </w:rPr>
+      </w:pPr>
+      <w:r>
+        <w:rPr>
+          <w:rFonts w:ascii="Segoe UI" w:hAnsi="Segoe UI" w:cs="Segoe UI"/>
+          <w:sz w:val="28"/>
+        </w:rPr>
+        <w:t xml:space="preserve">Выполнение </w:t>
+      </w:r>
+      <w:r>
+        <w:rPr>
+          <w:rFonts w:ascii="Segoe UI" w:hAnsi="Segoe UI" w:cs="Segoe UI"/>
+          <w:sz w:val="28"/>
+          <w:lang w:val="en-US"/>
+        </w:rPr>
+        <w:t>suitability-</w:t>
+      </w:r>
+      <w:r>
+        <w:rPr>
+          <w:rFonts w:ascii="Segoe UI" w:hAnsi="Segoe UI" w:cs="Segoe UI"/>
+          <w:sz w:val="28"/>
+        </w:rPr>
+        <w:t>анализа</w:t>
+      </w:r>
+    </w:p>
+    <w:p>
+      <w:pPr>
+        <w:rPr>
+          <w:rFonts w:ascii="Segoe UI" w:hAnsi="Segoe UI" w:cs="Segoe UI"/>
+          <w:sz w:val="28"/>
+          <w:lang w:val="en-US"/>
+        </w:rPr>
+      </w:pPr>
       <w:bookmarkStart w:id="0" w:name="_GoBack"/>
+      <w:r>
+        <w:rPr>
+          <w:rFonts w:ascii="Segoe UI" w:hAnsi="Segoe UI" w:cs="Segoe UI"/>
+          <w:sz w:val="28"/>
+          <w:lang w:val="en-US"/>
+        </w:rPr>
+        <w:drawing>
+          <wp:inline distT="0" distB="0" distL="0" distR="0" wp14:anchorId="199F3B2D" wp14:editId="3AD07EC3">
+            <wp:extent cx="8478317" cy="4261472"/>
+            <wp:effectExtent l="0" t="0" r="0" b="6350"/>
+            <wp:docPr id="6" name="Рисунок 6"/>
+            <wp:cNvGraphicFramePr>
+              <a:graphicFrameLocks xmlns:a="http://schemas.openxmlformats.org/drawingml/2006/main" noChangeAspect="1"/>
+            </wp:cNvGraphicFramePr>
+            <a:graphic xmlns:a="http://schemas.openxmlformats.org/drawingml/2006/main">
+              <a:graphicData uri="http://schemas.openxmlformats.org/drawingml/2006/picture">
+                <pic:pic xmlns:pic="http://schemas.openxmlformats.org/drawingml/2006/picture">
+                  <pic:nvPicPr>
+                    <pic:cNvPr id="0" name=""/>
+                    <pic:cNvPicPr/>
+                  </pic:nvPicPr>
+                  <pic:blipFill>
+                    <a:blip r:embed="rId9"/>
+                    <a:stretch>
+                      <a:fillRect/>
+                    </a:stretch>
+                  </pic:blipFill>
+                  <pic:spPr>
+                    <a:xfrm>
+                      <a:off x="0" y="0"/>
+                      <a:ext cx="8478912" cy="4261771"/>
+                    </a:xfrm>
+                    <a:prstGeom prst="rect">
+                      <a:avLst/>
+                    </a:prstGeom>
+                  </pic:spPr>
+                </pic:pic>
+              </a:graphicData>
+            </a:graphic>
+          </wp:inline>
+        </w:drawing>
+      </w:r>
       <w:bookmarkEnd w:id="0"/>
+    </w:p>
+    <w:p>
+      <w:pPr>
+        <w:rPr>
+          <w:rFonts w:ascii="Segoe UI" w:hAnsi="Segoe UI" w:cs="Segoe UI"/>
+          <w:sz w:val="28"/>
+          <w:lang w:val="en-US"/>
+        </w:rPr>
+      </w:pPr>
+      <w:r>
+        <w:rPr>
+          <w:rFonts w:ascii="Segoe UI" w:hAnsi="Segoe UI" w:cs="Segoe UI"/>
+          <w:sz w:val="28"/>
+          <w:lang w:val="en-US"/>
+        </w:rPr>
+        <w:br w:type="page"/>
+      </w:r>
+    </w:p>
+    <w:p>
+      <w:pPr>
+        <w:rPr>
+          <w:rFonts w:ascii="Segoe UI" w:hAnsi="Segoe UI" w:cs="Segoe UI"/>
+          <w:sz w:val="28"/>
+          <w:lang w:val="en-US"/>
+        </w:rPr>
+      </w:pPr>
     </w:p>
     <w:p>
       <w:pPr>

</xml_diff>

<commit_message>
lab3 has been done
</commit_message>
<xml_diff>
--- a/LABS/SR3/LR3-report.docx
+++ b/LABS/SR3/LR3-report.docx
@@ -667,12 +667,24 @@
           <w:rFonts w:ascii="Segoe UI" w:hAnsi="Segoe UI" w:cs="Segoe UI"/>
           <w:sz w:val="28"/>
         </w:rPr>
-        <w:t xml:space="preserve">, построить </w:t>
+        <w:t xml:space="preserve">, </w:t>
+      </w:r>
+      <w:bookmarkStart w:id="0" w:name="_GoBack"/>
+      <w:r>
+        <w:rPr>
+          <w:rFonts w:ascii="Segoe UI" w:hAnsi="Segoe UI" w:cs="Segoe UI"/>
+          <w:b/>
+          <w:color w:val="00B050"/>
+          <w:sz w:val="28"/>
+        </w:rPr>
+        <w:t xml:space="preserve">построить </w:t>
       </w:r>
       <w:proofErr w:type="spellStart"/>
       <w:r>
         <w:rPr>
           <w:rFonts w:ascii="Segoe UI" w:hAnsi="Segoe UI" w:cs="Segoe UI"/>
+          <w:b/>
+          <w:color w:val="00B050"/>
           <w:sz w:val="28"/>
         </w:rPr>
         <w:t>roofline</w:t>
@@ -681,6 +693,8 @@
       <w:r>
         <w:rPr>
           <w:rFonts w:ascii="Segoe UI" w:hAnsi="Segoe UI" w:cs="Segoe UI"/>
+          <w:b/>
+          <w:color w:val="00B050"/>
           <w:sz w:val="28"/>
         </w:rPr>
         <w:t xml:space="preserve">, сохранить </w:t>
@@ -689,10 +703,13 @@
       <w:r>
         <w:rPr>
           <w:rFonts w:ascii="Segoe UI" w:hAnsi="Segoe UI" w:cs="Segoe UI"/>
+          <w:b/>
+          <w:color w:val="00B050"/>
           <w:sz w:val="28"/>
         </w:rPr>
         <w:t>snapshot</w:t>
       </w:r>
+      <w:bookmarkEnd w:id="0"/>
       <w:proofErr w:type="spellEnd"/>
       <w:r>
         <w:rPr>
@@ -721,8 +738,8 @@
         </w:rPr>
         <w:drawing>
           <wp:inline distT="0" distB="0" distL="0" distR="0" wp14:anchorId="501AF82D" wp14:editId="37167D9C">
-            <wp:extent cx="7407645" cy="3438144"/>
-            <wp:effectExtent l="0" t="0" r="3175" b="0"/>
+            <wp:extent cx="9314718" cy="4323283"/>
+            <wp:effectExtent l="0" t="0" r="1270" b="1270"/>
             <wp:docPr id="1" name="Рисунок 1"/>
             <wp:cNvGraphicFramePr>
               <a:graphicFrameLocks xmlns:a="http://schemas.openxmlformats.org/drawingml/2006/main" noChangeAspect="1"/>
@@ -743,7 +760,7 @@
                   <pic:spPr>
                     <a:xfrm>
                       <a:off x="0" y="0"/>
-                      <a:ext cx="7413866" cy="3441032"/>
+                      <a:ext cx="9326826" cy="4328903"/>
                     </a:xfrm>
                     <a:prstGeom prst="rect">
                       <a:avLst/>
@@ -809,7 +826,7 @@
           <w:rFonts w:ascii="Segoe UI" w:hAnsi="Segoe UI" w:cs="Segoe UI"/>
           <w:noProof/>
           <w:sz w:val="28"/>
-          <w:lang w:val="en-US" w:eastAsia="ru-RU"/>
+          <w:lang w:eastAsia="ru-RU"/>
         </w:rPr>
         <w:drawing>
           <wp:inline distT="0" distB="0" distL="0" distR="0" wp14:anchorId="65152ECD" wp14:editId="25DDE39B">
@@ -892,7 +909,7 @@
           <w:rFonts w:ascii="Segoe UI" w:hAnsi="Segoe UI" w:cs="Segoe UI"/>
           <w:noProof/>
           <w:sz w:val="28"/>
-          <w:lang w:val="en-US" w:eastAsia="ru-RU"/>
+          <w:lang w:eastAsia="ru-RU"/>
         </w:rPr>
         <w:drawing>
           <wp:inline distT="0" distB="0" distL="0" distR="0" wp14:anchorId="3000B498" wp14:editId="4CAE9FAD">
@@ -984,7 +1001,7 @@
           <w:rFonts w:ascii="Segoe UI" w:hAnsi="Segoe UI" w:cs="Segoe UI"/>
           <w:noProof/>
           <w:sz w:val="28"/>
-          <w:lang w:val="en-US" w:eastAsia="ru-RU"/>
+          <w:lang w:eastAsia="ru-RU"/>
         </w:rPr>
         <w:drawing>
           <wp:inline distT="0" distB="0" distL="0" distR="0" wp14:anchorId="65751BD5" wp14:editId="6E11242B">
@@ -1085,99 +1102,98 @@
         <w:rPr>
           <w:rFonts w:ascii="Segoe UI" w:hAnsi="Segoe UI" w:cs="Segoe UI"/>
           <w:sz w:val="28"/>
+        </w:rPr>
+      </w:pPr>
+      <w:r>
+        <w:rPr>
+          <w:rFonts w:ascii="Segoe UI" w:hAnsi="Segoe UI" w:cs="Segoe UI"/>
+          <w:sz w:val="28"/>
+        </w:rPr>
+        <w:t xml:space="preserve">Максимально ускорить выполнение программы, убедиться в корректности ее работы, построить совместные </w:t>
+      </w:r>
+      <w:proofErr w:type="spellStart"/>
+      <w:r>
+        <w:rPr>
+          <w:rFonts w:ascii="Segoe UI" w:hAnsi="Segoe UI" w:cs="Segoe UI"/>
+          <w:sz w:val="28"/>
+        </w:rPr>
+        <w:t>roofline</w:t>
+      </w:r>
+      <w:proofErr w:type="spellEnd"/>
+      <w:r>
+        <w:rPr>
+          <w:rFonts w:ascii="Segoe UI" w:hAnsi="Segoe UI" w:cs="Segoe UI"/>
+          <w:sz w:val="28"/>
+        </w:rPr>
+        <w:t xml:space="preserve"> для разных решений, </w:t>
+      </w:r>
+      <w:proofErr w:type="gramStart"/>
+      <w:r>
+        <w:rPr>
+          <w:rFonts w:ascii="Segoe UI" w:hAnsi="Segoe UI" w:cs="Segoe UI"/>
+          <w:sz w:val="28"/>
+        </w:rPr>
+        <w:t>оценить</w:t>
+      </w:r>
+      <w:proofErr w:type="gramEnd"/>
+      <w:r>
+        <w:rPr>
+          <w:rFonts w:ascii="Segoe UI" w:hAnsi="Segoe UI" w:cs="Segoe UI"/>
+          <w:sz w:val="28"/>
+        </w:rPr>
+        <w:t xml:space="preserve"> во сколько произошло ускорение. Для успешной сдачи ЛР необходимо добиться хотя бы 2-х кратного ускорения выполнения программы.</w:t>
+      </w:r>
+    </w:p>
+    <w:p>
+      <w:pPr>
+        <w:rPr>
+          <w:rFonts w:ascii="Segoe UI" w:hAnsi="Segoe UI" w:cs="Segoe UI"/>
+          <w:sz w:val="28"/>
+        </w:rPr>
+      </w:pPr>
+      <w:r>
+        <w:rPr>
+          <w:rFonts w:ascii="Segoe UI" w:hAnsi="Segoe UI" w:cs="Segoe UI"/>
+          <w:sz w:val="28"/>
+        </w:rPr>
+        <w:t xml:space="preserve">Выполнение </w:t>
+      </w:r>
+      <w:r>
+        <w:rPr>
+          <w:rFonts w:ascii="Segoe UI" w:hAnsi="Segoe UI" w:cs="Segoe UI"/>
+          <w:sz w:val="28"/>
           <w:lang w:val="en-US"/>
         </w:rPr>
-      </w:pPr>
-      <w:r>
-        <w:rPr>
-          <w:rFonts w:ascii="Segoe UI" w:hAnsi="Segoe UI" w:cs="Segoe UI"/>
-          <w:sz w:val="28"/>
-        </w:rPr>
-        <w:t xml:space="preserve">Максимально ускорить выполнение программы, убедиться в корректности ее работы, построить совместные </w:t>
-      </w:r>
-      <w:proofErr w:type="spellStart"/>
-      <w:r>
-        <w:rPr>
-          <w:rFonts w:ascii="Segoe UI" w:hAnsi="Segoe UI" w:cs="Segoe UI"/>
-          <w:sz w:val="28"/>
-        </w:rPr>
-        <w:t>roofline</w:t>
-      </w:r>
-      <w:proofErr w:type="spellEnd"/>
-      <w:r>
-        <w:rPr>
-          <w:rFonts w:ascii="Segoe UI" w:hAnsi="Segoe UI" w:cs="Segoe UI"/>
-          <w:sz w:val="28"/>
-        </w:rPr>
-        <w:t xml:space="preserve"> для разных решений, </w:t>
-      </w:r>
-      <w:proofErr w:type="gramStart"/>
-      <w:r>
-        <w:rPr>
-          <w:rFonts w:ascii="Segoe UI" w:hAnsi="Segoe UI" w:cs="Segoe UI"/>
-          <w:sz w:val="28"/>
-        </w:rPr>
-        <w:t>оценить</w:t>
-      </w:r>
-      <w:proofErr w:type="gramEnd"/>
-      <w:r>
-        <w:rPr>
-          <w:rFonts w:ascii="Segoe UI" w:hAnsi="Segoe UI" w:cs="Segoe UI"/>
-          <w:sz w:val="28"/>
-        </w:rPr>
-        <w:t xml:space="preserve"> во сколько произошло ускорение. Для успешной сдачи ЛР необходимо добиться хотя бы 2-х кратного ускорения выполнения программы.</w:t>
-      </w:r>
-    </w:p>
-    <w:p>
-      <w:pPr>
-        <w:rPr>
-          <w:rFonts w:ascii="Segoe UI" w:hAnsi="Segoe UI" w:cs="Segoe UI"/>
-          <w:sz w:val="28"/>
-        </w:rPr>
-      </w:pPr>
-      <w:r>
-        <w:rPr>
-          <w:rFonts w:ascii="Segoe UI" w:hAnsi="Segoe UI" w:cs="Segoe UI"/>
-          <w:sz w:val="28"/>
-        </w:rPr>
-        <w:t xml:space="preserve">Выполнение </w:t>
-      </w:r>
-      <w:r>
+        <w:t>suitability-</w:t>
+      </w:r>
+      <w:r>
+        <w:rPr>
+          <w:rFonts w:ascii="Segoe UI" w:hAnsi="Segoe UI" w:cs="Segoe UI"/>
+          <w:sz w:val="28"/>
+        </w:rPr>
+        <w:t>анализа</w:t>
+      </w:r>
+    </w:p>
+    <w:p>
+      <w:pPr>
+        <w:jc w:val="center"/>
         <w:rPr>
           <w:rFonts w:ascii="Segoe UI" w:hAnsi="Segoe UI" w:cs="Segoe UI"/>
           <w:sz w:val="28"/>
           <w:lang w:val="en-US"/>
         </w:rPr>
-        <w:t>suitability-</w:t>
-      </w:r>
-      <w:r>
-        <w:rPr>
-          <w:rFonts w:ascii="Segoe UI" w:hAnsi="Segoe UI" w:cs="Segoe UI"/>
-          <w:sz w:val="28"/>
-        </w:rPr>
-        <w:t>анализа</w:t>
-      </w:r>
-    </w:p>
-    <w:p>
-      <w:pPr>
+      </w:pPr>
+      <w:r>
         <w:rPr>
           <w:rFonts w:ascii="Segoe UI" w:hAnsi="Segoe UI" w:cs="Segoe UI"/>
           <w:sz w:val="28"/>
           <w:lang w:val="en-US"/>
         </w:rPr>
-      </w:pPr>
-      <w:bookmarkStart w:id="0" w:name="_GoBack"/>
-      <w:r>
-        <w:rPr>
-          <w:rFonts w:ascii="Segoe UI" w:hAnsi="Segoe UI" w:cs="Segoe UI"/>
-          <w:sz w:val="28"/>
-          <w:lang w:val="en-US"/>
-        </w:rPr>
         <w:drawing>
-          <wp:inline distT="0" distB="0" distL="0" distR="0" wp14:anchorId="199F3B2D" wp14:editId="3AD07EC3">
-            <wp:extent cx="8478317" cy="4261472"/>
-            <wp:effectExtent l="0" t="0" r="0" b="6350"/>
-            <wp:docPr id="6" name="Рисунок 6"/>
+          <wp:inline distT="0" distB="0" distL="0" distR="0" wp14:anchorId="244CDAC0" wp14:editId="5B18D3FD">
+            <wp:extent cx="9560966" cy="4923073"/>
+            <wp:effectExtent l="0" t="0" r="2540" b="0"/>
+            <wp:docPr id="2" name="Рисунок 2"/>
             <wp:cNvGraphicFramePr>
               <a:graphicFrameLocks xmlns:a="http://schemas.openxmlformats.org/drawingml/2006/main" noChangeAspect="1"/>
             </wp:cNvGraphicFramePr>
@@ -1197,7 +1213,7 @@
                   <pic:spPr>
                     <a:xfrm>
                       <a:off x="0" y="0"/>
-                      <a:ext cx="8478912" cy="4261771"/>
+                      <a:ext cx="9562575" cy="4923901"/>
                     </a:xfrm>
                     <a:prstGeom prst="rect">
                       <a:avLst/>
@@ -1209,10 +1225,10 @@
           </wp:inline>
         </w:drawing>
       </w:r>
-      <w:bookmarkEnd w:id="0"/>
-    </w:p>
-    <w:p>
-      <w:pPr>
+    </w:p>
+    <w:p>
+      <w:pPr>
+        <w:jc w:val="center"/>
         <w:rPr>
           <w:rFonts w:ascii="Segoe UI" w:hAnsi="Segoe UI" w:cs="Segoe UI"/>
           <w:sz w:val="28"/>
@@ -1225,6 +1241,58 @@
           <w:sz w:val="28"/>
           <w:lang w:val="en-US"/>
         </w:rPr>
+        <w:lastRenderedPageBreak/>
+        <w:drawing>
+          <wp:inline distT="0" distB="0" distL="0" distR="0" wp14:anchorId="3B1F1A45" wp14:editId="7A2602E5">
+            <wp:extent cx="9919411" cy="6022902"/>
+            <wp:effectExtent l="0" t="0" r="5715" b="0"/>
+            <wp:docPr id="7" name="Рисунок 7"/>
+            <wp:cNvGraphicFramePr>
+              <a:graphicFrameLocks xmlns:a="http://schemas.openxmlformats.org/drawingml/2006/main" noChangeAspect="1"/>
+            </wp:cNvGraphicFramePr>
+            <a:graphic xmlns:a="http://schemas.openxmlformats.org/drawingml/2006/main">
+              <a:graphicData uri="http://schemas.openxmlformats.org/drawingml/2006/picture">
+                <pic:pic xmlns:pic="http://schemas.openxmlformats.org/drawingml/2006/picture">
+                  <pic:nvPicPr>
+                    <pic:cNvPr id="0" name=""/>
+                    <pic:cNvPicPr/>
+                  </pic:nvPicPr>
+                  <pic:blipFill>
+                    <a:blip r:embed="rId10"/>
+                    <a:stretch>
+                      <a:fillRect/>
+                    </a:stretch>
+                  </pic:blipFill>
+                  <pic:spPr>
+                    <a:xfrm>
+                      <a:off x="0" y="0"/>
+                      <a:ext cx="9920108" cy="6023325"/>
+                    </a:xfrm>
+                    <a:prstGeom prst="rect">
+                      <a:avLst/>
+                    </a:prstGeom>
+                  </pic:spPr>
+                </pic:pic>
+              </a:graphicData>
+            </a:graphic>
+          </wp:inline>
+        </w:drawing>
+      </w:r>
+    </w:p>
+    <w:p>
+      <w:pPr>
+        <w:rPr>
+          <w:rFonts w:ascii="Segoe UI" w:hAnsi="Segoe UI" w:cs="Segoe UI"/>
+          <w:sz w:val="28"/>
+          <w:lang w:val="en-US"/>
+        </w:rPr>
+      </w:pPr>
+      <w:r>
+        <w:rPr>
+          <w:rFonts w:ascii="Segoe UI" w:hAnsi="Segoe UI" w:cs="Segoe UI"/>
+          <w:sz w:val="28"/>
+          <w:lang w:val="en-US"/>
+        </w:rPr>
         <w:br w:type="page"/>
       </w:r>
     </w:p>
@@ -1233,27 +1301,391 @@
         <w:rPr>
           <w:rFonts w:ascii="Segoe UI" w:hAnsi="Segoe UI" w:cs="Segoe UI"/>
           <w:sz w:val="28"/>
+        </w:rPr>
+      </w:pPr>
+      <w:r>
+        <w:rPr>
+          <w:rFonts w:ascii="Segoe UI" w:hAnsi="Segoe UI" w:cs="Segoe UI"/>
+          <w:sz w:val="28"/>
+        </w:rPr>
+        <w:lastRenderedPageBreak/>
+        <w:t>После оптимизации</w:t>
+      </w:r>
+    </w:p>
+    <w:p>
+      <w:pPr>
+        <w:rPr>
+          <w:rFonts w:ascii="Segoe UI" w:hAnsi="Segoe UI" w:cs="Segoe UI"/>
+          <w:sz w:val="28"/>
+        </w:rPr>
+      </w:pPr>
+      <w:r>
+        <w:rPr>
+          <w:rFonts w:ascii="Segoe UI" w:hAnsi="Segoe UI" w:cs="Segoe UI"/>
+          <w:sz w:val="28"/>
+        </w:rPr>
+        <w:drawing>
+          <wp:inline distT="0" distB="0" distL="0" distR="0" wp14:anchorId="643E1F45" wp14:editId="1DA430B4">
+            <wp:extent cx="9459852" cy="2495550"/>
+            <wp:effectExtent l="0" t="0" r="8255" b="0"/>
+            <wp:docPr id="20" name="Рисунок 20"/>
+            <wp:cNvGraphicFramePr>
+              <a:graphicFrameLocks xmlns:a="http://schemas.openxmlformats.org/drawingml/2006/main" noChangeAspect="1"/>
+            </wp:cNvGraphicFramePr>
+            <a:graphic xmlns:a="http://schemas.openxmlformats.org/drawingml/2006/main">
+              <a:graphicData uri="http://schemas.openxmlformats.org/drawingml/2006/picture">
+                <pic:pic xmlns:pic="http://schemas.openxmlformats.org/drawingml/2006/picture">
+                  <pic:nvPicPr>
+                    <pic:cNvPr id="0" name=""/>
+                    <pic:cNvPicPr/>
+                  </pic:nvPicPr>
+                  <pic:blipFill>
+                    <a:blip r:embed="rId11"/>
+                    <a:stretch>
+                      <a:fillRect/>
+                    </a:stretch>
+                  </pic:blipFill>
+                  <pic:spPr>
+                    <a:xfrm>
+                      <a:off x="0" y="0"/>
+                      <a:ext cx="9482110" cy="2501422"/>
+                    </a:xfrm>
+                    <a:prstGeom prst="rect">
+                      <a:avLst/>
+                    </a:prstGeom>
+                  </pic:spPr>
+                </pic:pic>
+              </a:graphicData>
+            </a:graphic>
+          </wp:inline>
+        </w:drawing>
+      </w:r>
+      <w:r>
+        <w:rPr>
+          <w:rFonts w:ascii="Segoe UI" w:hAnsi="Segoe UI" w:cs="Segoe UI"/>
+          <w:sz w:val="28"/>
+        </w:rPr>
+        <w:br w:type="page"/>
+      </w:r>
+    </w:p>
+    <w:p>
+      <w:pPr>
+        <w:jc w:val="center"/>
+        <w:rPr>
+          <w:rFonts w:ascii="Segoe UI" w:hAnsi="Segoe UI" w:cs="Segoe UI"/>
+          <w:sz w:val="28"/>
+        </w:rPr>
+      </w:pPr>
+      <w:r>
+        <w:rPr>
+          <w:rFonts w:ascii="Segoe UI" w:hAnsi="Segoe UI" w:cs="Segoe UI"/>
+          <w:sz w:val="28"/>
           <w:lang w:val="en-US"/>
         </w:rPr>
-      </w:pPr>
-    </w:p>
-    <w:p>
-      <w:pPr>
+        <w:lastRenderedPageBreak/>
+        <w:drawing>
+          <wp:inline distT="0" distB="0" distL="0" distR="0" wp14:anchorId="6EB7549B" wp14:editId="742011D3">
+            <wp:extent cx="8507577" cy="3805536"/>
+            <wp:effectExtent l="0" t="0" r="8255" b="5080"/>
+            <wp:docPr id="10" name="Рисунок 10"/>
+            <wp:cNvGraphicFramePr>
+              <a:graphicFrameLocks xmlns:a="http://schemas.openxmlformats.org/drawingml/2006/main" noChangeAspect="1"/>
+            </wp:cNvGraphicFramePr>
+            <a:graphic xmlns:a="http://schemas.openxmlformats.org/drawingml/2006/main">
+              <a:graphicData uri="http://schemas.openxmlformats.org/drawingml/2006/picture">
+                <pic:pic xmlns:pic="http://schemas.openxmlformats.org/drawingml/2006/picture">
+                  <pic:nvPicPr>
+                    <pic:cNvPr id="0" name=""/>
+                    <pic:cNvPicPr/>
+                  </pic:nvPicPr>
+                  <pic:blipFill>
+                    <a:blip r:embed="rId12"/>
+                    <a:stretch>
+                      <a:fillRect/>
+                    </a:stretch>
+                  </pic:blipFill>
+                  <pic:spPr>
+                    <a:xfrm>
+                      <a:off x="0" y="0"/>
+                      <a:ext cx="8507577" cy="3805536"/>
+                    </a:xfrm>
+                    <a:prstGeom prst="rect">
+                      <a:avLst/>
+                    </a:prstGeom>
+                  </pic:spPr>
+                </pic:pic>
+              </a:graphicData>
+            </a:graphic>
+          </wp:inline>
+        </w:drawing>
+      </w:r>
+    </w:p>
+    <w:p>
+      <w:pPr>
+        <w:jc w:val="center"/>
+        <w:rPr>
+          <w:rFonts w:ascii="Segoe UI" w:hAnsi="Segoe UI" w:cs="Segoe UI"/>
+          <w:sz w:val="28"/>
+        </w:rPr>
+      </w:pPr>
+      <w:r>
+        <w:rPr>
+          <w:rFonts w:ascii="Segoe UI" w:hAnsi="Segoe UI" w:cs="Segoe UI"/>
+          <w:sz w:val="28"/>
+        </w:rPr>
+        <w:drawing>
+          <wp:inline distT="0" distB="0" distL="0" distR="0" wp14:anchorId="00EF4FFC" wp14:editId="67847147">
+            <wp:extent cx="9397040" cy="2238452"/>
+            <wp:effectExtent l="0" t="0" r="0" b="9525"/>
+            <wp:docPr id="12" name="Рисунок 12"/>
+            <wp:cNvGraphicFramePr>
+              <a:graphicFrameLocks xmlns:a="http://schemas.openxmlformats.org/drawingml/2006/main" noChangeAspect="1"/>
+            </wp:cNvGraphicFramePr>
+            <a:graphic xmlns:a="http://schemas.openxmlformats.org/drawingml/2006/main">
+              <a:graphicData uri="http://schemas.openxmlformats.org/drawingml/2006/picture">
+                <pic:pic xmlns:pic="http://schemas.openxmlformats.org/drawingml/2006/picture">
+                  <pic:nvPicPr>
+                    <pic:cNvPr id="0" name=""/>
+                    <pic:cNvPicPr/>
+                  </pic:nvPicPr>
+                  <pic:blipFill>
+                    <a:blip r:embed="rId13"/>
+                    <a:stretch>
+                      <a:fillRect/>
+                    </a:stretch>
+                  </pic:blipFill>
+                  <pic:spPr>
+                    <a:xfrm>
+                      <a:off x="0" y="0"/>
+                      <a:ext cx="9401380" cy="2239486"/>
+                    </a:xfrm>
+                    <a:prstGeom prst="rect">
+                      <a:avLst/>
+                    </a:prstGeom>
+                  </pic:spPr>
+                </pic:pic>
+              </a:graphicData>
+            </a:graphic>
+          </wp:inline>
+        </w:drawing>
+      </w:r>
+    </w:p>
+    <w:p>
+      <w:pPr>
+        <w:jc w:val="center"/>
         <w:rPr>
           <w:rFonts w:ascii="Segoe UI" w:hAnsi="Segoe UI" w:cs="Segoe UI"/>
           <w:sz w:val="28"/>
           <w:lang w:val="en-US"/>
         </w:rPr>
       </w:pPr>
-    </w:p>
-    <w:p>
-      <w:pPr>
+      <w:r>
         <w:rPr>
           <w:rFonts w:ascii="Segoe UI" w:hAnsi="Segoe UI" w:cs="Segoe UI"/>
           <w:sz w:val="28"/>
           <w:lang w:val="en-US"/>
         </w:rPr>
-      </w:pPr>
+        <w:lastRenderedPageBreak/>
+        <w:drawing>
+          <wp:inline distT="0" distB="0" distL="0" distR="0" wp14:anchorId="6E17F17B" wp14:editId="650B8580">
+            <wp:extent cx="6152515" cy="2897505"/>
+            <wp:effectExtent l="0" t="0" r="635" b="0"/>
+            <wp:docPr id="13" name="Рисунок 13"/>
+            <wp:cNvGraphicFramePr>
+              <a:graphicFrameLocks xmlns:a="http://schemas.openxmlformats.org/drawingml/2006/main" noChangeAspect="1"/>
+            </wp:cNvGraphicFramePr>
+            <a:graphic xmlns:a="http://schemas.openxmlformats.org/drawingml/2006/main">
+              <a:graphicData uri="http://schemas.openxmlformats.org/drawingml/2006/picture">
+                <pic:pic xmlns:pic="http://schemas.openxmlformats.org/drawingml/2006/picture">
+                  <pic:nvPicPr>
+                    <pic:cNvPr id="0" name=""/>
+                    <pic:cNvPicPr/>
+                  </pic:nvPicPr>
+                  <pic:blipFill>
+                    <a:blip r:embed="rId14"/>
+                    <a:stretch>
+                      <a:fillRect/>
+                    </a:stretch>
+                  </pic:blipFill>
+                  <pic:spPr>
+                    <a:xfrm>
+                      <a:off x="0" y="0"/>
+                      <a:ext cx="6152515" cy="2897505"/>
+                    </a:xfrm>
+                    <a:prstGeom prst="rect">
+                      <a:avLst/>
+                    </a:prstGeom>
+                  </pic:spPr>
+                </pic:pic>
+              </a:graphicData>
+            </a:graphic>
+          </wp:inline>
+        </w:drawing>
+      </w:r>
+    </w:p>
+    <w:p>
+      <w:pPr>
+        <w:jc w:val="center"/>
+        <w:rPr>
+          <w:rFonts w:ascii="Segoe UI" w:hAnsi="Segoe UI" w:cs="Segoe UI"/>
+          <w:sz w:val="28"/>
+          <w:lang w:val="en-US"/>
+        </w:rPr>
+      </w:pPr>
+      <w:r>
+        <w:rPr>
+          <w:rFonts w:ascii="Segoe UI" w:hAnsi="Segoe UI" w:cs="Segoe UI"/>
+          <w:sz w:val="28"/>
+          <w:lang w:val="en-US"/>
+        </w:rPr>
+        <w:drawing>
+          <wp:inline distT="0" distB="0" distL="0" distR="0" wp14:anchorId="0F55C847" wp14:editId="3448B33C">
+            <wp:extent cx="5449824" cy="3512097"/>
+            <wp:effectExtent l="0" t="0" r="0" b="0"/>
+            <wp:docPr id="14" name="Рисунок 14"/>
+            <wp:cNvGraphicFramePr>
+              <a:graphicFrameLocks xmlns:a="http://schemas.openxmlformats.org/drawingml/2006/main" noChangeAspect="1"/>
+            </wp:cNvGraphicFramePr>
+            <a:graphic xmlns:a="http://schemas.openxmlformats.org/drawingml/2006/main">
+              <a:graphicData uri="http://schemas.openxmlformats.org/drawingml/2006/picture">
+                <pic:pic xmlns:pic="http://schemas.openxmlformats.org/drawingml/2006/picture">
+                  <pic:nvPicPr>
+                    <pic:cNvPr id="0" name=""/>
+                    <pic:cNvPicPr/>
+                  </pic:nvPicPr>
+                  <pic:blipFill>
+                    <a:blip r:embed="rId15"/>
+                    <a:stretch>
+                      <a:fillRect/>
+                    </a:stretch>
+                  </pic:blipFill>
+                  <pic:spPr>
+                    <a:xfrm>
+                      <a:off x="0" y="0"/>
+                      <a:ext cx="5450207" cy="3512344"/>
+                    </a:xfrm>
+                    <a:prstGeom prst="rect">
+                      <a:avLst/>
+                    </a:prstGeom>
+                  </pic:spPr>
+                </pic:pic>
+              </a:graphicData>
+            </a:graphic>
+          </wp:inline>
+        </w:drawing>
+      </w:r>
+    </w:p>
+    <w:p>
+      <w:pPr>
+        <w:jc w:val="center"/>
+        <w:rPr>
+          <w:rFonts w:ascii="Segoe UI" w:hAnsi="Segoe UI" w:cs="Segoe UI"/>
+          <w:sz w:val="28"/>
+          <w:lang w:val="en-US"/>
+        </w:rPr>
+      </w:pPr>
+      <w:r>
+        <w:rPr>
+          <w:rFonts w:ascii="Segoe UI" w:hAnsi="Segoe UI" w:cs="Segoe UI"/>
+          <w:sz w:val="28"/>
+          <w:lang w:val="en-US"/>
+        </w:rPr>
+        <w:lastRenderedPageBreak/>
+        <w:drawing>
+          <wp:inline distT="0" distB="0" distL="0" distR="0" wp14:anchorId="30EA3F67" wp14:editId="0F61CB5E">
+            <wp:extent cx="6152083" cy="2882189"/>
+            <wp:effectExtent l="0" t="0" r="1270" b="0"/>
+            <wp:docPr id="15" name="Рисунок 15"/>
+            <wp:cNvGraphicFramePr>
+              <a:graphicFrameLocks xmlns:a="http://schemas.openxmlformats.org/drawingml/2006/main" noChangeAspect="1"/>
+            </wp:cNvGraphicFramePr>
+            <a:graphic xmlns:a="http://schemas.openxmlformats.org/drawingml/2006/main">
+              <a:graphicData uri="http://schemas.openxmlformats.org/drawingml/2006/picture">
+                <pic:pic xmlns:pic="http://schemas.openxmlformats.org/drawingml/2006/picture">
+                  <pic:nvPicPr>
+                    <pic:cNvPr id="0" name=""/>
+                    <pic:cNvPicPr/>
+                  </pic:nvPicPr>
+                  <pic:blipFill rotWithShape="1">
+                    <a:blip r:embed="rId16"/>
+                    <a:srcRect b="19245"/>
+                    <a:stretch/>
+                  </pic:blipFill>
+                  <pic:spPr bwMode="auto">
+                    <a:xfrm>
+                      <a:off x="0" y="0"/>
+                      <a:ext cx="6152515" cy="2882391"/>
+                    </a:xfrm>
+                    <a:prstGeom prst="rect">
+                      <a:avLst/>
+                    </a:prstGeom>
+                    <a:ln>
+                      <a:noFill/>
+                    </a:ln>
+                    <a:extLst>
+                      <a:ext uri="{53640926-AAD7-44D8-BBD7-CCE9431645EC}">
+                        <a14:shadowObscured xmlns:a14="http://schemas.microsoft.com/office/drawing/2010/main"/>
+                      </a:ext>
+                    </a:extLst>
+                  </pic:spPr>
+                </pic:pic>
+              </a:graphicData>
+            </a:graphic>
+          </wp:inline>
+        </w:drawing>
+      </w:r>
+    </w:p>
+    <w:p>
+      <w:pPr>
+        <w:jc w:val="center"/>
+        <w:rPr>
+          <w:rFonts w:ascii="Segoe UI" w:hAnsi="Segoe UI" w:cs="Segoe UI"/>
+          <w:sz w:val="28"/>
+          <w:lang w:val="en-US"/>
+        </w:rPr>
+      </w:pPr>
+      <w:r>
+        <w:rPr>
+          <w:rFonts w:ascii="Segoe UI" w:hAnsi="Segoe UI" w:cs="Segoe UI"/>
+          <w:sz w:val="28"/>
+          <w:lang w:val="en-US"/>
+        </w:rPr>
+        <w:drawing>
+          <wp:inline distT="0" distB="0" distL="0" distR="0" wp14:anchorId="6CE9DDCF" wp14:editId="62EF2FAE">
+            <wp:extent cx="5281574" cy="3361150"/>
+            <wp:effectExtent l="0" t="0" r="0" b="0"/>
+            <wp:docPr id="17" name="Рисунок 17"/>
+            <wp:cNvGraphicFramePr>
+              <a:graphicFrameLocks xmlns:a="http://schemas.openxmlformats.org/drawingml/2006/main" noChangeAspect="1"/>
+            </wp:cNvGraphicFramePr>
+            <a:graphic xmlns:a="http://schemas.openxmlformats.org/drawingml/2006/main">
+              <a:graphicData uri="http://schemas.openxmlformats.org/drawingml/2006/picture">
+                <pic:pic xmlns:pic="http://schemas.openxmlformats.org/drawingml/2006/picture">
+                  <pic:nvPicPr>
+                    <pic:cNvPr id="0" name=""/>
+                    <pic:cNvPicPr/>
+                  </pic:nvPicPr>
+                  <pic:blipFill>
+                    <a:blip r:embed="rId17"/>
+                    <a:stretch>
+                      <a:fillRect/>
+                    </a:stretch>
+                  </pic:blipFill>
+                  <pic:spPr>
+                    <a:xfrm>
+                      <a:off x="0" y="0"/>
+                      <a:ext cx="5283973" cy="3362677"/>
+                    </a:xfrm>
+                    <a:prstGeom prst="rect">
+                      <a:avLst/>
+                    </a:prstGeom>
+                  </pic:spPr>
+                </pic:pic>
+              </a:graphicData>
+            </a:graphic>
+          </wp:inline>
+        </w:drawing>
+      </w:r>
     </w:p>
     <w:sectPr>
       <w:pgSz w:w="16838" w:h="11906" w:orient="landscape"/>

</xml_diff>

<commit_message>
lab3 report small finishes
</commit_message>
<xml_diff>
--- a/LABS/SR3/LR3-report.docx
+++ b/LABS/SR3/LR3-report.docx
@@ -669,7 +669,6 @@
         </w:rPr>
         <w:t xml:space="preserve">, </w:t>
       </w:r>
-      <w:bookmarkStart w:id="0" w:name="_GoBack"/>
       <w:r>
         <w:rPr>
           <w:rFonts w:ascii="Segoe UI" w:hAnsi="Segoe UI" w:cs="Segoe UI"/>
@@ -709,7 +708,6 @@
         </w:rPr>
         <w:t>snapshot</w:t>
       </w:r>
-      <w:bookmarkEnd w:id="0"/>
       <w:proofErr w:type="spellEnd"/>
       <w:r>
         <w:rPr>
@@ -1186,8 +1184,9 @@
       <w:r>
         <w:rPr>
           <w:rFonts w:ascii="Segoe UI" w:hAnsi="Segoe UI" w:cs="Segoe UI"/>
-          <w:sz w:val="28"/>
-          <w:lang w:val="en-US"/>
+          <w:noProof/>
+          <w:sz w:val="28"/>
+          <w:lang w:eastAsia="ru-RU"/>
         </w:rPr>
         <w:drawing>
           <wp:inline distT="0" distB="0" distL="0" distR="0" wp14:anchorId="244CDAC0" wp14:editId="5B18D3FD">
@@ -1238,8 +1237,9 @@
       <w:r>
         <w:rPr>
           <w:rFonts w:ascii="Segoe UI" w:hAnsi="Segoe UI" w:cs="Segoe UI"/>
-          <w:sz w:val="28"/>
-          <w:lang w:val="en-US"/>
+          <w:noProof/>
+          <w:sz w:val="28"/>
+          <w:lang w:eastAsia="ru-RU"/>
         </w:rPr>
         <w:lastRenderedPageBreak/>
         <w:drawing>
@@ -1322,7 +1322,9 @@
       <w:r>
         <w:rPr>
           <w:rFonts w:ascii="Segoe UI" w:hAnsi="Segoe UI" w:cs="Segoe UI"/>
-          <w:sz w:val="28"/>
+          <w:noProof/>
+          <w:sz w:val="28"/>
+          <w:lang w:eastAsia="ru-RU"/>
         </w:rPr>
         <w:drawing>
           <wp:inline distT="0" distB="0" distL="0" distR="0" wp14:anchorId="643E1F45" wp14:editId="1DA430B4">
@@ -1379,8 +1381,9 @@
       <w:r>
         <w:rPr>
           <w:rFonts w:ascii="Segoe UI" w:hAnsi="Segoe UI" w:cs="Segoe UI"/>
-          <w:sz w:val="28"/>
-          <w:lang w:val="en-US"/>
+          <w:noProof/>
+          <w:sz w:val="28"/>
+          <w:lang w:eastAsia="ru-RU"/>
         </w:rPr>
         <w:lastRenderedPageBreak/>
         <w:drawing>
@@ -1431,7 +1434,9 @@
       <w:r>
         <w:rPr>
           <w:rFonts w:ascii="Segoe UI" w:hAnsi="Segoe UI" w:cs="Segoe UI"/>
-          <w:sz w:val="28"/>
+          <w:noProof/>
+          <w:sz w:val="28"/>
+          <w:lang w:eastAsia="ru-RU"/>
         </w:rPr>
         <w:drawing>
           <wp:inline distT="0" distB="0" distL="0" distR="0" wp14:anchorId="00EF4FFC" wp14:editId="67847147">
@@ -1482,8 +1487,9 @@
       <w:r>
         <w:rPr>
           <w:rFonts w:ascii="Segoe UI" w:hAnsi="Segoe UI" w:cs="Segoe UI"/>
-          <w:sz w:val="28"/>
-          <w:lang w:val="en-US"/>
+          <w:noProof/>
+          <w:sz w:val="28"/>
+          <w:lang w:eastAsia="ru-RU"/>
         </w:rPr>
         <w:lastRenderedPageBreak/>
         <w:drawing>
@@ -1535,8 +1541,9 @@
       <w:r>
         <w:rPr>
           <w:rFonts w:ascii="Segoe UI" w:hAnsi="Segoe UI" w:cs="Segoe UI"/>
-          <w:sz w:val="28"/>
-          <w:lang w:val="en-US"/>
+          <w:noProof/>
+          <w:sz w:val="28"/>
+          <w:lang w:eastAsia="ru-RU"/>
         </w:rPr>
         <w:drawing>
           <wp:inline distT="0" distB="0" distL="0" distR="0" wp14:anchorId="0F55C847" wp14:editId="3448B33C">
@@ -1587,8 +1594,9 @@
       <w:r>
         <w:rPr>
           <w:rFonts w:ascii="Segoe UI" w:hAnsi="Segoe UI" w:cs="Segoe UI"/>
-          <w:sz w:val="28"/>
-          <w:lang w:val="en-US"/>
+          <w:noProof/>
+          <w:sz w:val="28"/>
+          <w:lang w:eastAsia="ru-RU"/>
         </w:rPr>
         <w:lastRenderedPageBreak/>
         <w:drawing>
@@ -1647,8 +1655,9 @@
       <w:r>
         <w:rPr>
           <w:rFonts w:ascii="Segoe UI" w:hAnsi="Segoe UI" w:cs="Segoe UI"/>
-          <w:sz w:val="28"/>
-          <w:lang w:val="en-US"/>
+          <w:noProof/>
+          <w:sz w:val="28"/>
+          <w:lang w:eastAsia="ru-RU"/>
         </w:rPr>
         <w:drawing>
           <wp:inline distT="0" distB="0" distL="0" distR="0" wp14:anchorId="6CE9DDCF" wp14:editId="62EF2FAE">
@@ -1686,6 +1695,78 @@
           </wp:inline>
         </w:drawing>
       </w:r>
+    </w:p>
+    <w:p>
+      <w:pPr>
+        <w:rPr>
+          <w:rFonts w:ascii="Segoe UI" w:hAnsi="Segoe UI" w:cs="Segoe UI"/>
+          <w:sz w:val="28"/>
+          <w:lang w:val="en-US"/>
+        </w:rPr>
+      </w:pPr>
+      <w:r>
+        <w:rPr>
+          <w:rFonts w:ascii="Segoe UI" w:hAnsi="Segoe UI" w:cs="Segoe UI"/>
+          <w:sz w:val="28"/>
+          <w:lang w:val="en-US"/>
+        </w:rPr>
+        <w:br w:type="page"/>
+      </w:r>
+    </w:p>
+    <w:p>
+      <w:pPr>
+        <w:jc w:val="center"/>
+        <w:rPr>
+          <w:rFonts w:ascii="Segoe UI" w:hAnsi="Segoe UI" w:cs="Segoe UI"/>
+          <w:sz w:val="28"/>
+          <w:lang w:val="en-US"/>
+        </w:rPr>
+      </w:pPr>
+      <w:r>
+        <w:rPr>
+          <w:rFonts w:ascii="Segoe UI" w:hAnsi="Segoe UI" w:cs="Segoe UI"/>
+          <w:sz w:val="28"/>
+          <w:lang w:val="en-US"/>
+        </w:rPr>
+        <w:lastRenderedPageBreak/>
+        <w:drawing>
+          <wp:inline distT="0" distB="0" distL="0" distR="0" wp14:anchorId="70E7B0ED" wp14:editId="1C7CC015">
+            <wp:extent cx="9109186" cy="5876925"/>
+            <wp:effectExtent l="0" t="0" r="0" b="0"/>
+            <wp:docPr id="6" name="Рисунок 6"/>
+            <wp:cNvGraphicFramePr>
+              <a:graphicFrameLocks xmlns:a="http://schemas.openxmlformats.org/drawingml/2006/main" noChangeAspect="1"/>
+            </wp:cNvGraphicFramePr>
+            <a:graphic xmlns:a="http://schemas.openxmlformats.org/drawingml/2006/main">
+              <a:graphicData uri="http://schemas.openxmlformats.org/drawingml/2006/picture">
+                <pic:pic xmlns:pic="http://schemas.openxmlformats.org/drawingml/2006/picture">
+                  <pic:nvPicPr>
+                    <pic:cNvPr id="0" name=""/>
+                    <pic:cNvPicPr/>
+                  </pic:nvPicPr>
+                  <pic:blipFill>
+                    <a:blip r:embed="rId18"/>
+                    <a:stretch>
+                      <a:fillRect/>
+                    </a:stretch>
+                  </pic:blipFill>
+                  <pic:spPr>
+                    <a:xfrm>
+                      <a:off x="0" y="0"/>
+                      <a:ext cx="9111764" cy="5878588"/>
+                    </a:xfrm>
+                    <a:prstGeom prst="rect">
+                      <a:avLst/>
+                    </a:prstGeom>
+                  </pic:spPr>
+                </pic:pic>
+              </a:graphicData>
+            </a:graphic>
+          </wp:inline>
+        </w:drawing>
+      </w:r>
+      <w:bookmarkStart w:id="0" w:name="_GoBack"/>
+      <w:bookmarkEnd w:id="0"/>
     </w:p>
     <w:sectPr>
       <w:pgSz w:w="16838" w:h="11906" w:orient="landscape"/>

</xml_diff>